<commit_message>
added some variable descriptions
</commit_message>
<xml_diff>
--- a/Project Proposal.docx
+++ b/Project Proposal.docx
@@ -13,8 +13,6 @@
           <w:rFonts w:ascii="Times New Roman" w:hAnsi="Times New Roman" w:cs="Times New Roman"/>
         </w:rPr>
       </w:pPr>
-      <w:bookmarkStart w:id="0" w:name="_GoBack"/>
-      <w:bookmarkEnd w:id="0"/>
       <w:r>
         <w:rPr>
           <w:rFonts w:ascii="Times New Roman" w:hAnsi="Times New Roman" w:cs="Times New Roman"/>
@@ -58,7 +56,6 @@
           <w:color w:val="37393C"/>
         </w:rPr>
       </w:pPr>
-      <w:proofErr w:type="gramStart"/>
       <w:r>
         <w:rPr>
           <w:rFonts w:ascii="Times New Roman" w:hAnsi="Times New Roman" w:cs="Times New Roman"/>
@@ -89,16 +86,7 @@
           <w:i/>
           <w:color w:val="37393C"/>
         </w:rPr>
-        <w:t xml:space="preserve"> by the NCAA</w:t>
-      </w:r>
-      <w:proofErr w:type="gramEnd"/>
-      <w:r>
-        <w:rPr>
-          <w:rFonts w:ascii="Times New Roman" w:hAnsi="Times New Roman" w:cs="Times New Roman"/>
-          <w:i/>
-          <w:color w:val="37393C"/>
-        </w:rPr>
-        <w:t xml:space="preserve"> (</w:t>
+        <w:t xml:space="preserve"> by the NCAA (</w:t>
       </w:r>
       <w:r>
         <w:rPr>
@@ -426,7 +414,6 @@
         </w:rPr>
         <w:t xml:space="preserve"> </w:t>
       </w:r>
-      <w:proofErr w:type="gramStart"/>
       <w:r>
         <w:rPr>
           <w:rFonts w:ascii="Times New Roman" w:hAnsi="Times New Roman" w:cs="Times New Roman"/>
@@ -441,26 +428,7 @@
           <w:i/>
           <w:strike/>
         </w:rPr>
-        <w:t>[</w:t>
-      </w:r>
-      <w:proofErr w:type="spellStart"/>
-      <w:proofErr w:type="gramEnd"/>
-      <w:r>
-        <w:rPr>
-          <w:rFonts w:ascii="Times New Roman" w:hAnsi="Times New Roman" w:cs="Times New Roman"/>
-          <w:i/>
-          <w:strike/>
-        </w:rPr>
-        <w:t>ie</w:t>
-      </w:r>
-      <w:proofErr w:type="spellEnd"/>
-      <w:r>
-        <w:rPr>
-          <w:rFonts w:ascii="Times New Roman" w:hAnsi="Times New Roman" w:cs="Times New Roman"/>
-          <w:i/>
-          <w:strike/>
-        </w:rPr>
-        <w:t xml:space="preserve"> revenue, total number of championships, home game attendance</w:t>
+        <w:t>[ie revenue, total number of championships, home game attendance</w:t>
       </w:r>
       <w:r>
         <w:rPr>
@@ -557,6 +525,12 @@
         </w:rPr>
         <w:t>SCHOOL_ID</w:t>
       </w:r>
+      <w:r>
+        <w:rPr>
+          <w:rFonts w:ascii="Times New Roman" w:hAnsi="Times New Roman" w:cs="Times New Roman"/>
+        </w:rPr>
+        <w:t xml:space="preserve"> – 6 digit unique identifierr</w:t>
+      </w:r>
     </w:p>
     <w:p>
       <w:pPr>
@@ -582,13 +556,7 @@
         <w:rPr>
           <w:rFonts w:ascii="Times New Roman" w:hAnsi="Times New Roman" w:cs="Times New Roman"/>
         </w:rPr>
-        <w:t>SCHOOL_NAME</w:t>
-      </w:r>
-      <w:r>
-        <w:rPr>
-          <w:rFonts w:ascii="Times New Roman" w:hAnsi="Times New Roman" w:cs="Times New Roman"/>
-        </w:rPr>
-        <w:tab/>
+        <w:t>SCHOOL_NAME – school name</w:t>
       </w:r>
     </w:p>
     <w:p>
@@ -615,13 +583,7 @@
         <w:rPr>
           <w:rFonts w:ascii="Times New Roman" w:hAnsi="Times New Roman" w:cs="Times New Roman"/>
         </w:rPr>
-        <w:t>SCHOOL_TYPE</w:t>
-      </w:r>
-      <w:r>
-        <w:rPr>
-          <w:rFonts w:ascii="Times New Roman" w:hAnsi="Times New Roman" w:cs="Times New Roman"/>
-        </w:rPr>
-        <w:tab/>
+        <w:t>SCHOOL_TYPE – 0 for public, 1 for private</w:t>
       </w:r>
     </w:p>
     <w:p>
@@ -648,13 +610,7 @@
         <w:rPr>
           <w:rFonts w:ascii="Times New Roman" w:hAnsi="Times New Roman" w:cs="Times New Roman"/>
         </w:rPr>
-        <w:t>ACADEMIC_YEAR</w:t>
-      </w:r>
-      <w:r>
-        <w:rPr>
-          <w:rFonts w:ascii="Times New Roman" w:hAnsi="Times New Roman" w:cs="Times New Roman"/>
-        </w:rPr>
-        <w:tab/>
+        <w:t xml:space="preserve">ACADEMIC_YEAR – year </w:t>
       </w:r>
     </w:p>
     <w:p>
@@ -681,13 +637,7 @@
         <w:rPr>
           <w:rFonts w:ascii="Times New Roman" w:hAnsi="Times New Roman" w:cs="Times New Roman"/>
         </w:rPr>
-        <w:t>SPORT_CODE</w:t>
-      </w:r>
-      <w:r>
-        <w:rPr>
-          <w:rFonts w:ascii="Times New Roman" w:hAnsi="Times New Roman" w:cs="Times New Roman"/>
-        </w:rPr>
-        <w:tab/>
+        <w:t xml:space="preserve">SPORT_CODE – unique identifier for sport </w:t>
       </w:r>
     </w:p>
     <w:p>
@@ -714,13 +664,7 @@
         <w:rPr>
           <w:rFonts w:ascii="Times New Roman" w:hAnsi="Times New Roman" w:cs="Times New Roman"/>
         </w:rPr>
-        <w:t>SPORT_NAME</w:t>
-      </w:r>
-      <w:r>
-        <w:rPr>
-          <w:rFonts w:ascii="Times New Roman" w:hAnsi="Times New Roman" w:cs="Times New Roman"/>
-        </w:rPr>
-        <w:tab/>
+        <w:t>SPORT_NAME – sport name</w:t>
       </w:r>
     </w:p>
     <w:p>
@@ -747,13 +691,7 @@
         <w:rPr>
           <w:rFonts w:ascii="Times New Roman" w:hAnsi="Times New Roman" w:cs="Times New Roman"/>
         </w:rPr>
-        <w:t>NCAA_DIVISION</w:t>
-      </w:r>
-      <w:r>
-        <w:rPr>
-          <w:rFonts w:ascii="Times New Roman" w:hAnsi="Times New Roman" w:cs="Times New Roman"/>
-        </w:rPr>
-        <w:tab/>
+        <w:t>NCAA_DIVISION – whether sport is division 1, 2 or 3</w:t>
       </w:r>
     </w:p>
     <w:p>
@@ -780,13 +718,7 @@
         <w:rPr>
           <w:rFonts w:ascii="Times New Roman" w:hAnsi="Times New Roman" w:cs="Times New Roman"/>
         </w:rPr>
-        <w:t>NCAA_SUBDIVISION</w:t>
-      </w:r>
-      <w:r>
-        <w:rPr>
-          <w:rFonts w:ascii="Times New Roman" w:hAnsi="Times New Roman" w:cs="Times New Roman"/>
-        </w:rPr>
-        <w:tab/>
+        <w:t xml:space="preserve">NCAA_SUBDIVISION – subdivision </w:t>
       </w:r>
     </w:p>
     <w:p>
@@ -813,14 +745,10 @@
         <w:rPr>
           <w:rFonts w:ascii="Times New Roman" w:hAnsi="Times New Roman" w:cs="Times New Roman"/>
         </w:rPr>
-        <w:t>NCAA_CONFERENCE</w:t>
-      </w:r>
-      <w:r>
-        <w:rPr>
-          <w:rFonts w:ascii="Times New Roman" w:hAnsi="Times New Roman" w:cs="Times New Roman"/>
-        </w:rPr>
-        <w:tab/>
-      </w:r>
+        <w:t xml:space="preserve">NCAA_CONFERENCE - </w:t>
+      </w:r>
+      <w:bookmarkStart w:id="0" w:name="_GoBack"/>
+      <w:bookmarkEnd w:id="0"/>
     </w:p>
     <w:p>
       <w:pPr>

</xml_diff>

<commit_message>
Final Proposal to be submitted
</commit_message>
<xml_diff>
--- a/Project Proposal.docx
+++ b/Project Proposal.docx
@@ -17,13 +17,7 @@
         <w:rPr>
           <w:rFonts w:ascii="Times New Roman" w:hAnsi="Times New Roman" w:cs="Times New Roman"/>
         </w:rPr>
-        <w:t xml:space="preserve">Dataset: </w:t>
-      </w:r>
-      <w:r>
-        <w:rPr>
-          <w:rFonts w:ascii="Times New Roman" w:hAnsi="Times New Roman" w:cs="Times New Roman"/>
-        </w:rPr>
-        <w:t>Academic Scores for NCAA Athletic Programs</w:t>
+        <w:t>Dataset: Academic Scores for NCAA Athletic Programs</w:t>
       </w:r>
     </w:p>
     <w:p>
@@ -58,527 +52,116 @@
           <w:rFonts w:ascii="Times New Roman" w:hAnsi="Times New Roman" w:cs="Times New Roman"/>
           <w:b/>
         </w:rPr>
-        <w:t xml:space="preserve">Where is it from? </w:t>
-      </w:r>
-      <w:r>
+        <w:t xml:space="preserve">Where is it from?  </w:t>
+      </w:r>
+    </w:p>
+    <w:p>
+      <w:pPr>
+        <w:widowControl w:val="0"/>
+        <w:autoSpaceDE w:val="0"/>
+        <w:autoSpaceDN w:val="0"/>
+        <w:adjustRightInd w:val="0"/>
+        <w:rPr>
+          <w:rFonts w:ascii="Times New Roman" w:hAnsi="Times New Roman" w:cs="Times New Roman"/>
+        </w:rPr>
+      </w:pPr>
+      <w:r>
+        <w:rPr>
+          <w:rFonts w:ascii="Times New Roman" w:hAnsi="Times New Roman" w:cs="Times New Roman"/>
+        </w:rPr>
+        <w:t>This data set was compiled by the NCAA (National Collegiate Athletic Association), and we found it on Kaggle (https://www.kaggle.com/ncaa/academic-scores). It’s an attempt to compare academic information about college student-athletes across schools and sports. The NCAA created the Academic Progress Rate, a composite score based on eligibility, retention, and graduation rates (higher score means better academics), to ensure athletic teams are held accountable for their academics. The NCAA penalizes teams with low a APR (e.g. make them ineligible for postseason), as well reward teams with high scores.</w:t>
+      </w:r>
+    </w:p>
+    <w:p>
+      <w:pPr>
+        <w:widowControl w:val="0"/>
+        <w:autoSpaceDE w:val="0"/>
+        <w:autoSpaceDN w:val="0"/>
+        <w:adjustRightInd w:val="0"/>
+        <w:rPr>
+          <w:rFonts w:ascii="Times New Roman" w:hAnsi="Times New Roman" w:cs="Times New Roman"/>
+        </w:rPr>
+      </w:pPr>
+    </w:p>
+    <w:p>
+      <w:pPr>
+        <w:widowControl w:val="0"/>
+        <w:tabs>
+          <w:tab w:val="left" w:pos="220"/>
+          <w:tab w:val="left" w:pos="720"/>
+        </w:tabs>
+        <w:autoSpaceDE w:val="0"/>
+        <w:autoSpaceDN w:val="0"/>
+        <w:adjustRightInd w:val="0"/>
         <w:rPr>
           <w:rFonts w:ascii="Times New Roman" w:hAnsi="Times New Roman" w:cs="Times New Roman"/>
           <w:b/>
         </w:rPr>
-        <w:t xml:space="preserve"> </w:t>
-      </w:r>
-    </w:p>
-    <w:p>
-      <w:pPr>
-        <w:widowControl w:val="0"/>
-        <w:autoSpaceDE w:val="0"/>
-        <w:autoSpaceDN w:val="0"/>
-        <w:adjustRightInd w:val="0"/>
-        <w:rPr>
-          <w:rFonts w:ascii="Times New Roman" w:hAnsi="Times New Roman" w:cs="Times New Roman"/>
-          <w:color w:val="37393C"/>
-        </w:rPr>
-      </w:pPr>
-      <w:r>
-        <w:rPr>
-          <w:rFonts w:ascii="Times New Roman" w:hAnsi="Times New Roman" w:cs="Times New Roman"/>
-          <w:color w:val="37393C"/>
-        </w:rPr>
-        <w:t xml:space="preserve">This data set </w:t>
-      </w:r>
-      <w:r>
-        <w:rPr>
-          <w:rFonts w:ascii="Times New Roman" w:hAnsi="Times New Roman" w:cs="Times New Roman"/>
-          <w:color w:val="37393C"/>
-        </w:rPr>
-        <w:t xml:space="preserve">was </w:t>
-      </w:r>
-      <w:r>
-        <w:rPr>
-          <w:rFonts w:ascii="Times New Roman" w:hAnsi="Times New Roman" w:cs="Times New Roman"/>
-          <w:color w:val="37393C"/>
-        </w:rPr>
-        <w:t>compiled</w:t>
-      </w:r>
-      <w:r>
-        <w:rPr>
-          <w:rFonts w:ascii="Times New Roman" w:hAnsi="Times New Roman" w:cs="Times New Roman"/>
-          <w:color w:val="37393C"/>
-        </w:rPr>
-        <w:t xml:space="preserve"> by the NCAA (</w:t>
-      </w:r>
-      <w:r>
-        <w:rPr>
-          <w:rFonts w:ascii="Times New Roman" w:hAnsi="Times New Roman" w:cs="Times New Roman"/>
-          <w:color w:val="37393C"/>
-        </w:rPr>
-        <w:t>National Collegiate Athletic Association</w:t>
-      </w:r>
-      <w:r>
-        <w:rPr>
-          <w:rFonts w:ascii="Times New Roman" w:hAnsi="Times New Roman" w:cs="Times New Roman"/>
-          <w:color w:val="37393C"/>
-        </w:rPr>
-        <w:t>)</w:t>
-      </w:r>
-      <w:r>
-        <w:rPr>
-          <w:rFonts w:ascii="Times New Roman" w:hAnsi="Times New Roman" w:cs="Times New Roman"/>
-          <w:color w:val="37393C"/>
-        </w:rPr>
-        <w:t>, and we found it on Kaggle (https://www.kaggle.com/ncaa/academic-scores).</w:t>
-      </w:r>
-      <w:r>
-        <w:rPr>
-          <w:rFonts w:ascii="Times New Roman" w:hAnsi="Times New Roman" w:cs="Times New Roman"/>
-          <w:color w:val="37393C"/>
-        </w:rPr>
-        <w:t xml:space="preserve"> It’</w:t>
-      </w:r>
-      <w:r>
-        <w:rPr>
-          <w:rFonts w:ascii="Times New Roman" w:hAnsi="Times New Roman" w:cs="Times New Roman"/>
-          <w:color w:val="37393C"/>
-        </w:rPr>
-        <w:t xml:space="preserve">s an attempt to </w:t>
-      </w:r>
-      <w:r>
-        <w:rPr>
-          <w:rFonts w:ascii="Times New Roman" w:hAnsi="Times New Roman" w:cs="Times New Roman"/>
-          <w:color w:val="37393C"/>
-        </w:rPr>
-        <w:t>compare</w:t>
-      </w:r>
-      <w:r>
-        <w:rPr>
-          <w:rFonts w:ascii="Times New Roman" w:hAnsi="Times New Roman" w:cs="Times New Roman"/>
-          <w:color w:val="37393C"/>
-        </w:rPr>
-        <w:t xml:space="preserve"> academic information about </w:t>
-      </w:r>
-      <w:r>
-        <w:rPr>
-          <w:rFonts w:ascii="Times New Roman" w:hAnsi="Times New Roman" w:cs="Times New Roman"/>
-          <w:color w:val="37393C"/>
-        </w:rPr>
-        <w:t>college student-</w:t>
-      </w:r>
-      <w:r>
-        <w:rPr>
-          <w:rFonts w:ascii="Times New Roman" w:hAnsi="Times New Roman" w:cs="Times New Roman"/>
-          <w:color w:val="37393C"/>
-        </w:rPr>
-        <w:t>athletes</w:t>
-      </w:r>
-      <w:r>
-        <w:rPr>
-          <w:rFonts w:ascii="Times New Roman" w:hAnsi="Times New Roman" w:cs="Times New Roman"/>
-          <w:color w:val="37393C"/>
-        </w:rPr>
-        <w:t xml:space="preserve"> across schools and sports</w:t>
-      </w:r>
-      <w:r>
-        <w:rPr>
-          <w:rFonts w:ascii="Times New Roman" w:hAnsi="Times New Roman" w:cs="Times New Roman"/>
-          <w:color w:val="37393C"/>
-        </w:rPr>
-        <w:t xml:space="preserve">. </w:t>
-      </w:r>
-      <w:r>
-        <w:rPr>
-          <w:rFonts w:ascii="Times New Roman" w:hAnsi="Times New Roman" w:cs="Times New Roman"/>
-          <w:color w:val="37393C"/>
-        </w:rPr>
-        <w:t xml:space="preserve">The NCAA created </w:t>
-      </w:r>
-      <w:r>
-        <w:rPr>
-          <w:rFonts w:ascii="Times New Roman" w:hAnsi="Times New Roman" w:cs="Times New Roman"/>
-          <w:color w:val="37393C"/>
-        </w:rPr>
-        <w:t>the Academic Progress Rate</w:t>
-      </w:r>
-      <w:r>
-        <w:rPr>
-          <w:rFonts w:ascii="Times New Roman" w:hAnsi="Times New Roman" w:cs="Times New Roman"/>
-          <w:color w:val="37393C"/>
-        </w:rPr>
-        <w:t>, a composite score based on eligibility, retention, and graduation rates (higher score means better academics),</w:t>
-      </w:r>
-      <w:r>
-        <w:rPr>
-          <w:rFonts w:ascii="Times New Roman" w:hAnsi="Times New Roman" w:cs="Times New Roman"/>
-          <w:color w:val="37393C"/>
-        </w:rPr>
-        <w:t xml:space="preserve"> to ensure </w:t>
-      </w:r>
-      <w:r>
-        <w:rPr>
-          <w:rFonts w:ascii="Times New Roman" w:hAnsi="Times New Roman" w:cs="Times New Roman"/>
-          <w:color w:val="37393C"/>
-        </w:rPr>
-        <w:t>athletic</w:t>
-      </w:r>
-      <w:r>
-        <w:rPr>
-          <w:rFonts w:ascii="Times New Roman" w:hAnsi="Times New Roman" w:cs="Times New Roman"/>
-          <w:color w:val="37393C"/>
-        </w:rPr>
-        <w:t xml:space="preserve"> teams </w:t>
-      </w:r>
-      <w:r>
-        <w:rPr>
-          <w:rFonts w:ascii="Times New Roman" w:hAnsi="Times New Roman" w:cs="Times New Roman"/>
-          <w:color w:val="37393C"/>
-        </w:rPr>
-        <w:t>are</w:t>
-      </w:r>
-      <w:r>
-        <w:rPr>
-          <w:rFonts w:ascii="Times New Roman" w:hAnsi="Times New Roman" w:cs="Times New Roman"/>
-          <w:color w:val="37393C"/>
-        </w:rPr>
-        <w:t xml:space="preserve"> held accountable for their academics</w:t>
-      </w:r>
-      <w:r>
-        <w:rPr>
-          <w:rFonts w:ascii="Times New Roman" w:hAnsi="Times New Roman" w:cs="Times New Roman"/>
-          <w:color w:val="37393C"/>
-        </w:rPr>
-        <w:t xml:space="preserve">. </w:t>
-      </w:r>
-      <w:r>
-        <w:rPr>
-          <w:rFonts w:ascii="Times New Roman" w:hAnsi="Times New Roman" w:cs="Times New Roman"/>
-          <w:color w:val="37393C"/>
-        </w:rPr>
-        <w:t xml:space="preserve">The NCAA </w:t>
-      </w:r>
-      <w:r>
-        <w:rPr>
-          <w:rFonts w:ascii="Times New Roman" w:hAnsi="Times New Roman" w:cs="Times New Roman"/>
-          <w:color w:val="37393C"/>
-        </w:rPr>
-        <w:t>penalizes teams with</w:t>
-      </w:r>
-      <w:r>
-        <w:rPr>
-          <w:rFonts w:ascii="Times New Roman" w:hAnsi="Times New Roman" w:cs="Times New Roman"/>
-          <w:color w:val="37393C"/>
-        </w:rPr>
-        <w:t xml:space="preserve"> </w:t>
-      </w:r>
-      <w:r>
-        <w:rPr>
-          <w:rFonts w:ascii="Times New Roman" w:hAnsi="Times New Roman" w:cs="Times New Roman"/>
-          <w:color w:val="37393C"/>
-        </w:rPr>
-        <w:t>low a</w:t>
-      </w:r>
-      <w:r>
-        <w:rPr>
-          <w:rFonts w:ascii="Times New Roman" w:hAnsi="Times New Roman" w:cs="Times New Roman"/>
-          <w:color w:val="37393C"/>
-        </w:rPr>
-        <w:t xml:space="preserve"> APR</w:t>
-      </w:r>
-      <w:r>
-        <w:rPr>
-          <w:rFonts w:ascii="Times New Roman" w:hAnsi="Times New Roman" w:cs="Times New Roman"/>
-          <w:color w:val="37393C"/>
-        </w:rPr>
-        <w:t xml:space="preserve"> </w:t>
-      </w:r>
-      <w:r>
-        <w:rPr>
-          <w:rFonts w:ascii="Times New Roman" w:hAnsi="Times New Roman" w:cs="Times New Roman"/>
-          <w:color w:val="37393C"/>
-        </w:rPr>
-        <w:t>(</w:t>
-      </w:r>
-      <w:r>
-        <w:rPr>
-          <w:rFonts w:ascii="Times New Roman" w:hAnsi="Times New Roman" w:cs="Times New Roman"/>
-          <w:color w:val="37393C"/>
-        </w:rPr>
-        <w:t xml:space="preserve">e.g. </w:t>
-      </w:r>
-      <w:r>
-        <w:rPr>
-          <w:rFonts w:ascii="Times New Roman" w:hAnsi="Times New Roman" w:cs="Times New Roman"/>
-          <w:color w:val="37393C"/>
-        </w:rPr>
-        <w:t>make th</w:t>
-      </w:r>
-      <w:r>
-        <w:rPr>
-          <w:rFonts w:ascii="Times New Roman" w:hAnsi="Times New Roman" w:cs="Times New Roman"/>
-          <w:color w:val="37393C"/>
-        </w:rPr>
-        <w:t>em ineligible for postseason</w:t>
-      </w:r>
-      <w:r>
-        <w:rPr>
-          <w:rFonts w:ascii="Times New Roman" w:hAnsi="Times New Roman" w:cs="Times New Roman"/>
-          <w:color w:val="37393C"/>
-        </w:rPr>
-        <w:t xml:space="preserve">), </w:t>
-      </w:r>
-      <w:r>
-        <w:rPr>
-          <w:rFonts w:ascii="Times New Roman" w:hAnsi="Times New Roman" w:cs="Times New Roman"/>
-          <w:color w:val="37393C"/>
-        </w:rPr>
-        <w:t xml:space="preserve">as well </w:t>
-      </w:r>
-      <w:r>
-        <w:rPr>
-          <w:rFonts w:ascii="Times New Roman" w:hAnsi="Times New Roman" w:cs="Times New Roman"/>
-          <w:color w:val="37393C"/>
-        </w:rPr>
-        <w:t>reward teams with high scores.</w:t>
-      </w:r>
-    </w:p>
-    <w:p>
-      <w:pPr>
-        <w:widowControl w:val="0"/>
-        <w:autoSpaceDE w:val="0"/>
-        <w:autoSpaceDN w:val="0"/>
-        <w:adjustRightInd w:val="0"/>
-        <w:rPr>
-          <w:rFonts w:ascii="Times New Roman" w:hAnsi="Times New Roman" w:cs="Times New Roman"/>
-          <w:color w:val="37393C"/>
-        </w:rPr>
-      </w:pPr>
-    </w:p>
-    <w:p>
-      <w:pPr>
-        <w:widowControl w:val="0"/>
-        <w:tabs>
-          <w:tab w:val="left" w:pos="220"/>
-          <w:tab w:val="left" w:pos="720"/>
-        </w:tabs>
-        <w:autoSpaceDE w:val="0"/>
-        <w:autoSpaceDN w:val="0"/>
-        <w:adjustRightInd w:val="0"/>
+      </w:pPr>
+      <w:r>
         <w:rPr>
           <w:rFonts w:ascii="Times New Roman" w:hAnsi="Times New Roman" w:cs="Times New Roman"/>
           <w:b/>
         </w:rPr>
-      </w:pPr>
-      <w:r>
+        <w:t xml:space="preserve">How many rows/columns are in this dataset? </w:t>
+      </w:r>
+    </w:p>
+    <w:p>
+      <w:pPr>
+        <w:widowControl w:val="0"/>
+        <w:tabs>
+          <w:tab w:val="left" w:pos="220"/>
+          <w:tab w:val="left" w:pos="720"/>
+        </w:tabs>
+        <w:autoSpaceDE w:val="0"/>
+        <w:autoSpaceDN w:val="0"/>
+        <w:adjustRightInd w:val="0"/>
+        <w:rPr>
+          <w:rFonts w:ascii="Times New Roman" w:hAnsi="Times New Roman" w:cs="Times New Roman"/>
+        </w:rPr>
+      </w:pPr>
+      <w:r>
+        <w:rPr>
+          <w:rFonts w:ascii="Times New Roman" w:hAnsi="Times New Roman" w:cs="Times New Roman"/>
+        </w:rPr>
+        <w:t xml:space="preserve">There are 6511 rows and 57 columns. In addition, we plan to merge this with the college scorecard to compare athletes to the general student population, as well as data on each team and college’s overall athletic performance (ie: revenue, championships, etc…). </w:t>
+      </w:r>
+    </w:p>
+    <w:p>
+      <w:pPr>
+        <w:widowControl w:val="0"/>
+        <w:tabs>
+          <w:tab w:val="left" w:pos="220"/>
+          <w:tab w:val="left" w:pos="720"/>
+        </w:tabs>
+        <w:autoSpaceDE w:val="0"/>
+        <w:autoSpaceDN w:val="0"/>
+        <w:adjustRightInd w:val="0"/>
+        <w:rPr>
+          <w:rFonts w:ascii="Times New Roman" w:hAnsi="Times New Roman" w:cs="Times New Roman"/>
+        </w:rPr>
+      </w:pPr>
+    </w:p>
+    <w:p>
+      <w:pPr>
+        <w:widowControl w:val="0"/>
+        <w:tabs>
+          <w:tab w:val="left" w:pos="220"/>
+          <w:tab w:val="left" w:pos="720"/>
+        </w:tabs>
+        <w:autoSpaceDE w:val="0"/>
+        <w:autoSpaceDN w:val="0"/>
+        <w:adjustRightInd w:val="0"/>
         <w:rPr>
           <w:rFonts w:ascii="Times New Roman" w:hAnsi="Times New Roman" w:cs="Times New Roman"/>
           <w:b/>
         </w:rPr>
-        <w:t>How many rows/colum</w:t>
-      </w:r>
+      </w:pPr>
       <w:r>
         <w:rPr>
           <w:rFonts w:ascii="Times New Roman" w:hAnsi="Times New Roman" w:cs="Times New Roman"/>
           <w:b/>
         </w:rPr>
-        <w:t xml:space="preserve">ns are in this dataset? </w:t>
-      </w:r>
-    </w:p>
-    <w:p>
-      <w:pPr>
-        <w:widowControl w:val="0"/>
-        <w:tabs>
-          <w:tab w:val="left" w:pos="220"/>
-          <w:tab w:val="left" w:pos="720"/>
-        </w:tabs>
-        <w:autoSpaceDE w:val="0"/>
-        <w:autoSpaceDN w:val="0"/>
-        <w:adjustRightInd w:val="0"/>
-        <w:rPr>
-          <w:rFonts w:ascii="Times New Roman" w:hAnsi="Times New Roman" w:cs="Times New Roman"/>
-        </w:rPr>
-      </w:pPr>
-      <w:r>
-        <w:rPr>
-          <w:rFonts w:ascii="Times New Roman" w:hAnsi="Times New Roman" w:cs="Times New Roman"/>
-        </w:rPr>
-        <w:t>There are 651</w:t>
-      </w:r>
-      <w:r>
-        <w:rPr>
-          <w:rFonts w:ascii="Times New Roman" w:hAnsi="Times New Roman" w:cs="Times New Roman"/>
-        </w:rPr>
-        <w:t xml:space="preserve">1 rows and </w:t>
-      </w:r>
-      <w:r>
-        <w:rPr>
-          <w:rFonts w:ascii="Times New Roman" w:hAnsi="Times New Roman" w:cs="Times New Roman"/>
-        </w:rPr>
-        <w:t>57</w:t>
-      </w:r>
-      <w:bookmarkStart w:id="0" w:name="_GoBack"/>
-      <w:bookmarkEnd w:id="0"/>
-      <w:r>
-        <w:rPr>
-          <w:rFonts w:ascii="Times New Roman" w:hAnsi="Times New Roman" w:cs="Times New Roman"/>
-        </w:rPr>
-        <w:t xml:space="preserve"> columns.</w:t>
-      </w:r>
-      <w:r>
-        <w:rPr>
-          <w:rFonts w:ascii="Times New Roman" w:hAnsi="Times New Roman" w:cs="Times New Roman"/>
-        </w:rPr>
-        <w:t xml:space="preserve"> W</w:t>
-      </w:r>
-      <w:r>
-        <w:rPr>
-          <w:rFonts w:ascii="Times New Roman" w:hAnsi="Times New Roman" w:cs="Times New Roman"/>
-        </w:rPr>
-        <w:t xml:space="preserve">e </w:t>
-      </w:r>
-      <w:r>
-        <w:rPr>
-          <w:rFonts w:ascii="Times New Roman" w:hAnsi="Times New Roman" w:cs="Times New Roman"/>
-        </w:rPr>
-        <w:t>plan to</w:t>
-      </w:r>
-      <w:r>
-        <w:rPr>
-          <w:rFonts w:ascii="Times New Roman" w:hAnsi="Times New Roman" w:cs="Times New Roman"/>
-        </w:rPr>
-        <w:t xml:space="preserve"> </w:t>
-      </w:r>
-      <w:r>
-        <w:rPr>
-          <w:rFonts w:ascii="Times New Roman" w:hAnsi="Times New Roman" w:cs="Times New Roman"/>
-        </w:rPr>
-        <w:t>merge</w:t>
-      </w:r>
-      <w:r>
-        <w:rPr>
-          <w:rFonts w:ascii="Times New Roman" w:hAnsi="Times New Roman" w:cs="Times New Roman"/>
-        </w:rPr>
-        <w:t xml:space="preserve"> this data</w:t>
-      </w:r>
-      <w:r>
-        <w:rPr>
-          <w:rFonts w:ascii="Times New Roman" w:hAnsi="Times New Roman" w:cs="Times New Roman"/>
-        </w:rPr>
-        <w:t>set</w:t>
-      </w:r>
-      <w:r>
-        <w:rPr>
-          <w:rFonts w:ascii="Times New Roman" w:hAnsi="Times New Roman" w:cs="Times New Roman"/>
-        </w:rPr>
-        <w:t xml:space="preserve"> with </w:t>
-      </w:r>
-      <w:r>
-        <w:rPr>
-          <w:rFonts w:ascii="Times New Roman" w:hAnsi="Times New Roman" w:cs="Times New Roman"/>
-        </w:rPr>
-        <w:t>the college scorecard</w:t>
-      </w:r>
-      <w:r>
-        <w:rPr>
-          <w:rFonts w:ascii="Times New Roman" w:hAnsi="Times New Roman" w:cs="Times New Roman"/>
-          <w:strike/>
-        </w:rPr>
-        <w:t xml:space="preserve">, as well as information </w:t>
-      </w:r>
-      <w:r>
-        <w:rPr>
-          <w:rFonts w:ascii="Times New Roman" w:hAnsi="Times New Roman" w:cs="Times New Roman"/>
-          <w:strike/>
-        </w:rPr>
-        <w:t xml:space="preserve">about </w:t>
-      </w:r>
-      <w:r>
-        <w:rPr>
-          <w:rFonts w:ascii="Times New Roman" w:hAnsi="Times New Roman" w:cs="Times New Roman"/>
-          <w:strike/>
-        </w:rPr>
-        <w:t>each team and college’s</w:t>
-      </w:r>
-      <w:r>
-        <w:rPr>
-          <w:rFonts w:ascii="Times New Roman" w:hAnsi="Times New Roman" w:cs="Times New Roman"/>
-          <w:strike/>
-        </w:rPr>
-        <w:t xml:space="preserve"> overall </w:t>
-      </w:r>
-      <w:r>
-        <w:rPr>
-          <w:rFonts w:ascii="Times New Roman" w:hAnsi="Times New Roman" w:cs="Times New Roman"/>
-          <w:strike/>
-        </w:rPr>
-        <w:t>athletics’</w:t>
-      </w:r>
-      <w:r>
-        <w:rPr>
-          <w:rFonts w:ascii="Times New Roman" w:hAnsi="Times New Roman" w:cs="Times New Roman"/>
-          <w:strike/>
-        </w:rPr>
-        <w:t xml:space="preserve"> </w:t>
-      </w:r>
-      <w:r>
-        <w:rPr>
-          <w:rFonts w:ascii="Times New Roman" w:hAnsi="Times New Roman" w:cs="Times New Roman"/>
-          <w:strike/>
-        </w:rPr>
-        <w:t>performance</w:t>
-      </w:r>
-      <w:r>
-        <w:rPr>
-          <w:rFonts w:ascii="Times New Roman" w:hAnsi="Times New Roman" w:cs="Times New Roman"/>
-          <w:strike/>
-        </w:rPr>
-        <w:t>[ie revenue, total number of championships, home game attendance</w:t>
-      </w:r>
-      <w:r>
-        <w:rPr>
-          <w:rFonts w:ascii="Times New Roman" w:hAnsi="Times New Roman" w:cs="Times New Roman"/>
-        </w:rPr>
-        <w:t>]</w:t>
-      </w:r>
-      <w:r>
-        <w:rPr>
-          <w:rFonts w:ascii="Times New Roman" w:hAnsi="Times New Roman" w:cs="Times New Roman"/>
-        </w:rPr>
-        <w:t xml:space="preserve">. </w:t>
-      </w:r>
-    </w:p>
-    <w:p>
-      <w:pPr>
-        <w:widowControl w:val="0"/>
-        <w:tabs>
-          <w:tab w:val="left" w:pos="220"/>
-          <w:tab w:val="left" w:pos="720"/>
-        </w:tabs>
-        <w:autoSpaceDE w:val="0"/>
-        <w:autoSpaceDN w:val="0"/>
-        <w:adjustRightInd w:val="0"/>
-        <w:rPr>
-          <w:rFonts w:ascii="Times New Roman" w:hAnsi="Times New Roman" w:cs="Times New Roman"/>
-        </w:rPr>
-      </w:pPr>
-    </w:p>
-    <w:p>
-      <w:pPr>
-        <w:widowControl w:val="0"/>
-        <w:tabs>
-          <w:tab w:val="left" w:pos="220"/>
-          <w:tab w:val="left" w:pos="720"/>
-        </w:tabs>
-        <w:autoSpaceDE w:val="0"/>
-        <w:autoSpaceDN w:val="0"/>
-        <w:adjustRightInd w:val="0"/>
-        <w:rPr>
-          <w:rFonts w:ascii="Times New Roman" w:hAnsi="Times New Roman" w:cs="Times New Roman"/>
-          <w:b/>
-        </w:rPr>
-      </w:pPr>
-      <w:r>
-        <w:rPr>
-          <w:rFonts w:ascii="Times New Roman" w:hAnsi="Times New Roman" w:cs="Times New Roman"/>
-          <w:b/>
-        </w:rPr>
         <w:t xml:space="preserve">What information does it contain? </w:t>
       </w:r>
     </w:p>
@@ -596,6 +179,7 @@
           <w:rFonts w:ascii="Times New Roman" w:hAnsi="Times New Roman" w:cs="Times New Roman"/>
         </w:rPr>
         <w:sectPr>
+          <w:headerReference w:type="default" r:id="rId6"/>
           <w:pgSz w:w="12240" w:h="15840"/>
           <w:pgMar w:top="1440" w:right="1800" w:bottom="1440" w:left="1800" w:header="720" w:footer="720" w:gutter="0"/>
           <w:cols w:space="720"/>
@@ -622,25 +206,7 @@
           <w:rFonts w:ascii="Times New Roman" w:hAnsi="Times New Roman" w:cs="Times New Roman"/>
         </w:rPr>
         <w:lastRenderedPageBreak/>
-        <w:t>SCHOOL_ID</w:t>
-      </w:r>
-      <w:r>
-        <w:rPr>
-          <w:rFonts w:ascii="Times New Roman" w:hAnsi="Times New Roman" w:cs="Times New Roman"/>
-        </w:rPr>
-        <w:t xml:space="preserve"> –</w:t>
-      </w:r>
-      <w:r>
-        <w:rPr>
-          <w:rFonts w:ascii="Times New Roman" w:hAnsi="Times New Roman" w:cs="Times New Roman"/>
-        </w:rPr>
-        <w:t xml:space="preserve"> unique </w:t>
-      </w:r>
-      <w:r>
-        <w:rPr>
-          <w:rFonts w:ascii="Times New Roman" w:hAnsi="Times New Roman" w:cs="Times New Roman"/>
-        </w:rPr>
-        <w:t>school identifier</w:t>
+        <w:t>SCHOOL_ID – unique school identifier</w:t>
       </w:r>
     </w:p>
     <w:p>
@@ -682,58 +248,28 @@
         <w:rPr>
           <w:rFonts w:ascii="Times New Roman" w:hAnsi="Times New Roman" w:cs="Times New Roman"/>
         </w:rPr>
-        <w:t xml:space="preserve">SCHOOL_TYPE – 0 </w:t>
-      </w:r>
-      <w:r>
-        <w:rPr>
-          <w:rFonts w:ascii="Times New Roman" w:hAnsi="Times New Roman" w:cs="Times New Roman"/>
-        </w:rPr>
-        <w:t>=</w:t>
-      </w:r>
-      <w:r>
-        <w:rPr>
-          <w:rFonts w:ascii="Times New Roman" w:hAnsi="Times New Roman" w:cs="Times New Roman"/>
-        </w:rPr>
-        <w:t xml:space="preserve"> public, 1 </w:t>
-      </w:r>
-      <w:r>
-        <w:rPr>
-          <w:rFonts w:ascii="Times New Roman" w:hAnsi="Times New Roman" w:cs="Times New Roman"/>
-        </w:rPr>
-        <w:t>=</w:t>
-      </w:r>
-      <w:r>
-        <w:rPr>
-          <w:rFonts w:ascii="Times New Roman" w:hAnsi="Times New Roman" w:cs="Times New Roman"/>
-        </w:rPr>
-        <w:t xml:space="preserve"> private</w:t>
-      </w:r>
-    </w:p>
-    <w:p>
-      <w:pPr>
-        <w:widowControl w:val="0"/>
-        <w:tabs>
-          <w:tab w:val="left" w:pos="220"/>
-          <w:tab w:val="left" w:pos="720"/>
-        </w:tabs>
-        <w:autoSpaceDE w:val="0"/>
-        <w:autoSpaceDN w:val="0"/>
-        <w:adjustRightInd w:val="0"/>
-        <w:rPr>
-          <w:rFonts w:ascii="Times New Roman" w:hAnsi="Times New Roman" w:cs="Times New Roman"/>
-        </w:rPr>
-      </w:pPr>
-      <w:r>
-        <w:rPr>
-          <w:rFonts w:ascii="Times New Roman" w:hAnsi="Times New Roman" w:cs="Times New Roman"/>
-        </w:rPr>
-        <w:t>SPORT_CODE –</w:t>
-      </w:r>
-      <w:r>
-        <w:rPr>
-          <w:rFonts w:ascii="Times New Roman" w:hAnsi="Times New Roman" w:cs="Times New Roman"/>
-        </w:rPr>
-        <w:t xml:space="preserve"> sport identifier</w:t>
+        <w:t>SCHOOL_TYPE – 0 = public, 1 = private</w:t>
+      </w:r>
+    </w:p>
+    <w:p>
+      <w:pPr>
+        <w:widowControl w:val="0"/>
+        <w:tabs>
+          <w:tab w:val="left" w:pos="220"/>
+          <w:tab w:val="left" w:pos="720"/>
+        </w:tabs>
+        <w:autoSpaceDE w:val="0"/>
+        <w:autoSpaceDN w:val="0"/>
+        <w:adjustRightInd w:val="0"/>
+        <w:rPr>
+          <w:rFonts w:ascii="Times New Roman" w:hAnsi="Times New Roman" w:cs="Times New Roman"/>
+        </w:rPr>
+      </w:pPr>
+      <w:r>
+        <w:rPr>
+          <w:rFonts w:ascii="Times New Roman" w:hAnsi="Times New Roman" w:cs="Times New Roman"/>
+        </w:rPr>
+        <w:t>SPORT_CODE – sport identifier</w:t>
       </w:r>
     </w:p>
     <w:p>
@@ -775,124 +311,70 @@
         <w:rPr>
           <w:rFonts w:ascii="Times New Roman" w:hAnsi="Times New Roman" w:cs="Times New Roman"/>
         </w:rPr>
-        <w:t xml:space="preserve">NCAA_DIVISION – whether sport is </w:t>
-      </w:r>
-      <w:r>
-        <w:rPr>
-          <w:rFonts w:ascii="Times New Roman" w:hAnsi="Times New Roman" w:cs="Times New Roman"/>
-        </w:rPr>
-        <w:t>D</w:t>
-      </w:r>
-      <w:r>
-        <w:rPr>
-          <w:rFonts w:ascii="Times New Roman" w:hAnsi="Times New Roman" w:cs="Times New Roman"/>
-        </w:rPr>
-        <w:t>ivision 1, 2</w:t>
-      </w:r>
-      <w:r>
-        <w:rPr>
-          <w:rFonts w:ascii="Times New Roman" w:hAnsi="Times New Roman" w:cs="Times New Roman"/>
-        </w:rPr>
-        <w:t>,</w:t>
-      </w:r>
-      <w:r>
-        <w:rPr>
-          <w:rFonts w:ascii="Times New Roman" w:hAnsi="Times New Roman" w:cs="Times New Roman"/>
-        </w:rPr>
-        <w:t xml:space="preserve"> or 3</w:t>
-      </w:r>
-      <w:r>
-        <w:rPr>
-          <w:rFonts w:ascii="Times New Roman" w:hAnsi="Times New Roman" w:cs="Times New Roman"/>
-        </w:rPr>
-        <w:t xml:space="preserve"> (based on school size)</w:t>
-      </w:r>
-    </w:p>
-    <w:p>
-      <w:pPr>
-        <w:widowControl w:val="0"/>
-        <w:tabs>
-          <w:tab w:val="left" w:pos="220"/>
-          <w:tab w:val="left" w:pos="720"/>
-        </w:tabs>
-        <w:autoSpaceDE w:val="0"/>
-        <w:autoSpaceDN w:val="0"/>
-        <w:adjustRightInd w:val="0"/>
-        <w:rPr>
-          <w:rFonts w:ascii="Times New Roman" w:hAnsi="Times New Roman" w:cs="Times New Roman"/>
-        </w:rPr>
-      </w:pPr>
-      <w:r>
-        <w:rPr>
-          <w:rFonts w:ascii="Times New Roman" w:hAnsi="Times New Roman" w:cs="Times New Roman"/>
-        </w:rPr>
-        <w:t>NCAA_</w:t>
-      </w:r>
-      <w:r>
-        <w:rPr>
-          <w:rFonts w:ascii="Times New Roman" w:hAnsi="Times New Roman" w:cs="Times New Roman"/>
-        </w:rPr>
-        <w:t>CONFERENCE – school’s conference affiliation</w:t>
-      </w:r>
-    </w:p>
-    <w:p>
-      <w:pPr>
-        <w:widowControl w:val="0"/>
-        <w:tabs>
-          <w:tab w:val="left" w:pos="220"/>
-          <w:tab w:val="left" w:pos="720"/>
-        </w:tabs>
-        <w:autoSpaceDE w:val="0"/>
-        <w:autoSpaceDN w:val="0"/>
-        <w:adjustRightInd w:val="0"/>
-        <w:rPr>
-          <w:rFonts w:ascii="Times New Roman" w:hAnsi="Times New Roman" w:cs="Times New Roman"/>
-        </w:rPr>
-      </w:pPr>
-      <w:r>
-        <w:rPr>
-          <w:rFonts w:ascii="Times New Roman" w:hAnsi="Times New Roman" w:cs="Times New Roman"/>
-        </w:rPr>
-        <w:t xml:space="preserve">FOURYEAR_ATHLETES – </w:t>
-      </w:r>
-      <w:r>
-        <w:rPr>
-          <w:rFonts w:ascii="Times New Roman" w:hAnsi="Times New Roman" w:cs="Times New Roman"/>
-        </w:rPr>
-        <w:t xml:space="preserve">team’s </w:t>
-      </w:r>
-      <w:r>
-        <w:rPr>
-          <w:rFonts w:ascii="Times New Roman" w:hAnsi="Times New Roman" w:cs="Times New Roman"/>
-        </w:rPr>
-        <w:t>total number of athletes from 2011-2014</w:t>
-      </w:r>
-    </w:p>
-    <w:p>
-      <w:pPr>
-        <w:widowControl w:val="0"/>
-        <w:tabs>
-          <w:tab w:val="left" w:pos="220"/>
-          <w:tab w:val="left" w:pos="720"/>
-        </w:tabs>
-        <w:autoSpaceDE w:val="0"/>
-        <w:autoSpaceDN w:val="0"/>
-        <w:adjustRightInd w:val="0"/>
-        <w:rPr>
-          <w:rFonts w:ascii="Times New Roman" w:hAnsi="Times New Roman" w:cs="Times New Roman"/>
-        </w:rPr>
-      </w:pPr>
-      <w:r>
-        <w:rPr>
-          <w:rFonts w:ascii="Times New Roman" w:hAnsi="Times New Roman" w:cs="Times New Roman"/>
-        </w:rPr>
-        <w:t>FOURYEAR_SCORE</w:t>
-      </w:r>
-      <w:r>
-        <w:rPr>
-          <w:rFonts w:ascii="Times New Roman" w:hAnsi="Times New Roman" w:cs="Times New Roman"/>
-        </w:rPr>
-        <w:t xml:space="preserve"> – team’s average APR score from 2011-2014</w:t>
+        <w:t>NCAA_DIVISION – whether sport is Division 1, 2, or 3 (based on school size)</w:t>
+      </w:r>
+    </w:p>
+    <w:p>
+      <w:pPr>
+        <w:widowControl w:val="0"/>
+        <w:tabs>
+          <w:tab w:val="left" w:pos="220"/>
+          <w:tab w:val="left" w:pos="720"/>
+        </w:tabs>
+        <w:autoSpaceDE w:val="0"/>
+        <w:autoSpaceDN w:val="0"/>
+        <w:adjustRightInd w:val="0"/>
+        <w:rPr>
+          <w:rFonts w:ascii="Times New Roman" w:hAnsi="Times New Roman" w:cs="Times New Roman"/>
+        </w:rPr>
+      </w:pPr>
+      <w:r>
+        <w:rPr>
+          <w:rFonts w:ascii="Times New Roman" w:hAnsi="Times New Roman" w:cs="Times New Roman"/>
+        </w:rPr>
+        <w:t>NCAA_CONFERENCE – school’s conference affiliation</w:t>
+      </w:r>
+    </w:p>
+    <w:p>
+      <w:pPr>
+        <w:widowControl w:val="0"/>
+        <w:tabs>
+          <w:tab w:val="left" w:pos="220"/>
+          <w:tab w:val="left" w:pos="720"/>
+        </w:tabs>
+        <w:autoSpaceDE w:val="0"/>
+        <w:autoSpaceDN w:val="0"/>
+        <w:adjustRightInd w:val="0"/>
+        <w:rPr>
+          <w:rFonts w:ascii="Times New Roman" w:hAnsi="Times New Roman" w:cs="Times New Roman"/>
+        </w:rPr>
+      </w:pPr>
+      <w:r>
+        <w:rPr>
+          <w:rFonts w:ascii="Times New Roman" w:hAnsi="Times New Roman" w:cs="Times New Roman"/>
+        </w:rPr>
+        <w:t>FOURYEAR_ATHLETES – team’s total number of athletes from 2011-2014</w:t>
+      </w:r>
+    </w:p>
+    <w:p>
+      <w:pPr>
+        <w:widowControl w:val="0"/>
+        <w:tabs>
+          <w:tab w:val="left" w:pos="220"/>
+          <w:tab w:val="left" w:pos="720"/>
+        </w:tabs>
+        <w:autoSpaceDE w:val="0"/>
+        <w:autoSpaceDN w:val="0"/>
+        <w:adjustRightInd w:val="0"/>
+        <w:rPr>
+          <w:rFonts w:ascii="Times New Roman" w:hAnsi="Times New Roman" w:cs="Times New Roman"/>
+        </w:rPr>
+      </w:pPr>
+      <w:r>
+        <w:rPr>
+          <w:rFonts w:ascii="Times New Roman" w:hAnsi="Times New Roman" w:cs="Times New Roman"/>
+        </w:rPr>
+        <w:t>FOURYEAR_SCORE – team’s average APR score from 2011-2014</w:t>
       </w:r>
       <w:r>
         <w:rPr>
@@ -919,35 +401,35 @@
         <w:rPr>
           <w:rFonts w:ascii="Times New Roman" w:hAnsi="Times New Roman" w:cs="Times New Roman"/>
         </w:rPr>
+        <w:t xml:space="preserve">FOURYEAR_ELIGIBILITY – average % of the team academically eligible to </w:t>
+      </w:r>
+      <w:r>
+        <w:rPr>
+          <w:rFonts w:ascii="Times New Roman" w:hAnsi="Times New Roman" w:cs="Times New Roman"/>
+        </w:rPr>
         <w:lastRenderedPageBreak/>
-        <w:t xml:space="preserve">FOURYEAR_ELIGIBILITY – team’s average </w:t>
-      </w:r>
-    </w:p>
-    <w:p>
-      <w:pPr>
-        <w:widowControl w:val="0"/>
-        <w:tabs>
-          <w:tab w:val="left" w:pos="220"/>
-          <w:tab w:val="left" w:pos="720"/>
-        </w:tabs>
-        <w:autoSpaceDE w:val="0"/>
-        <w:autoSpaceDN w:val="0"/>
-        <w:adjustRightInd w:val="0"/>
-        <w:rPr>
-          <w:rFonts w:ascii="Times New Roman" w:hAnsi="Times New Roman" w:cs="Times New Roman"/>
-        </w:rPr>
-      </w:pPr>
-      <w:r>
-        <w:rPr>
-          <w:rFonts w:ascii="Times New Roman" w:hAnsi="Times New Roman" w:cs="Times New Roman"/>
-        </w:rPr>
-        <w:t>FOURYEAR_RETENTION</w:t>
-      </w:r>
-      <w:r>
-        <w:rPr>
-          <w:rFonts w:ascii="Times New Roman" w:hAnsi="Times New Roman" w:cs="Times New Roman"/>
-        </w:rPr>
-        <w:t xml:space="preserve"> – team’s average </w:t>
+        <w:t>play (satisfied GPA and credit requirements) from 2011-2014</w:t>
+      </w:r>
+    </w:p>
+    <w:p>
+      <w:pPr>
+        <w:widowControl w:val="0"/>
+        <w:tabs>
+          <w:tab w:val="left" w:pos="220"/>
+          <w:tab w:val="left" w:pos="720"/>
+        </w:tabs>
+        <w:autoSpaceDE w:val="0"/>
+        <w:autoSpaceDN w:val="0"/>
+        <w:adjustRightInd w:val="0"/>
+        <w:rPr>
+          <w:rFonts w:ascii="Times New Roman" w:hAnsi="Times New Roman" w:cs="Times New Roman"/>
+        </w:rPr>
+      </w:pPr>
+      <w:r>
+        <w:rPr>
+          <w:rFonts w:ascii="Times New Roman" w:hAnsi="Times New Roman" w:cs="Times New Roman"/>
+        </w:rPr>
+        <w:t xml:space="preserve">FOURYEAR_RETENTION – average % of the team that stays in school from 2011-2014 </w:t>
       </w:r>
       <w:r>
         <w:rPr>
@@ -974,103 +456,49 @@
         <w:rPr>
           <w:rFonts w:ascii="Times New Roman" w:hAnsi="Times New Roman" w:cs="Times New Roman"/>
         </w:rPr>
-        <w:t>20XX</w:t>
-      </w:r>
-      <w:r>
-        <w:rPr>
-          <w:rFonts w:ascii="Times New Roman" w:hAnsi="Times New Roman" w:cs="Times New Roman"/>
-        </w:rPr>
-        <w:t>_ATHLETES – team’s number of athle</w:t>
-      </w:r>
-      <w:r>
-        <w:rPr>
-          <w:rFonts w:ascii="Times New Roman" w:hAnsi="Times New Roman" w:cs="Times New Roman"/>
-        </w:rPr>
-        <w:t>tes in a certain year from 2004-</w:t>
-      </w:r>
-      <w:r>
-        <w:rPr>
-          <w:rFonts w:ascii="Times New Roman" w:hAnsi="Times New Roman" w:cs="Times New Roman"/>
-        </w:rPr>
-        <w:t>2014</w:t>
-      </w:r>
-    </w:p>
-    <w:p>
-      <w:pPr>
-        <w:widowControl w:val="0"/>
-        <w:tabs>
-          <w:tab w:val="left" w:pos="220"/>
-          <w:tab w:val="left" w:pos="720"/>
-        </w:tabs>
-        <w:autoSpaceDE w:val="0"/>
-        <w:autoSpaceDN w:val="0"/>
-        <w:adjustRightInd w:val="0"/>
-        <w:rPr>
-          <w:rFonts w:ascii="Times New Roman" w:hAnsi="Times New Roman" w:cs="Times New Roman"/>
-        </w:rPr>
-      </w:pPr>
-      <w:r>
-        <w:rPr>
-          <w:rFonts w:ascii="Times New Roman" w:hAnsi="Times New Roman" w:cs="Times New Roman"/>
-        </w:rPr>
-        <w:t>20XX</w:t>
-      </w:r>
-      <w:r>
-        <w:rPr>
-          <w:rFonts w:ascii="Times New Roman" w:hAnsi="Times New Roman" w:cs="Times New Roman"/>
-        </w:rPr>
-        <w:t>_SCORE – team’s APR score</w:t>
-      </w:r>
-      <w:r>
-        <w:rPr>
-          <w:rFonts w:ascii="Times New Roman" w:hAnsi="Times New Roman" w:cs="Times New Roman"/>
-        </w:rPr>
-        <w:t xml:space="preserve"> in a certain year from 2004-</w:t>
-      </w:r>
-      <w:r>
-        <w:rPr>
-          <w:rFonts w:ascii="Times New Roman" w:hAnsi="Times New Roman" w:cs="Times New Roman"/>
-        </w:rPr>
-        <w:t>2014</w:t>
-      </w:r>
-    </w:p>
-    <w:p>
-      <w:pPr>
-        <w:widowControl w:val="0"/>
-        <w:tabs>
-          <w:tab w:val="left" w:pos="220"/>
-          <w:tab w:val="left" w:pos="720"/>
-        </w:tabs>
-        <w:autoSpaceDE w:val="0"/>
-        <w:autoSpaceDN w:val="0"/>
-        <w:adjustRightInd w:val="0"/>
-        <w:rPr>
-          <w:rFonts w:ascii="Times New Roman" w:hAnsi="Times New Roman" w:cs="Times New Roman"/>
-        </w:rPr>
-      </w:pPr>
-      <w:r>
-        <w:rPr>
-          <w:rFonts w:ascii="Times New Roman" w:hAnsi="Times New Roman" w:cs="Times New Roman"/>
-        </w:rPr>
-        <w:t>20XX</w:t>
-      </w:r>
-      <w:r>
-        <w:rPr>
-          <w:rFonts w:ascii="Times New Roman" w:hAnsi="Times New Roman" w:cs="Times New Roman"/>
-        </w:rPr>
-        <w:t>_ELIGIBILITY – team’s eligibility</w:t>
-      </w:r>
-      <w:r>
-        <w:rPr>
-          <w:rFonts w:ascii="Times New Roman" w:hAnsi="Times New Roman" w:cs="Times New Roman"/>
-        </w:rPr>
-        <w:t xml:space="preserve"> in a certain year from 2004-</w:t>
-      </w:r>
-      <w:r>
-        <w:rPr>
-          <w:rFonts w:ascii="Times New Roman" w:hAnsi="Times New Roman" w:cs="Times New Roman"/>
-        </w:rPr>
-        <w:t>2014</w:t>
+        <w:t>20XX_ATHLETES – team’s number of athletes in a certain year from 2004-2014</w:t>
+      </w:r>
+    </w:p>
+    <w:p>
+      <w:pPr>
+        <w:widowControl w:val="0"/>
+        <w:tabs>
+          <w:tab w:val="left" w:pos="220"/>
+          <w:tab w:val="left" w:pos="720"/>
+        </w:tabs>
+        <w:autoSpaceDE w:val="0"/>
+        <w:autoSpaceDN w:val="0"/>
+        <w:adjustRightInd w:val="0"/>
+        <w:rPr>
+          <w:rFonts w:ascii="Times New Roman" w:hAnsi="Times New Roman" w:cs="Times New Roman"/>
+        </w:rPr>
+      </w:pPr>
+      <w:r>
+        <w:rPr>
+          <w:rFonts w:ascii="Times New Roman" w:hAnsi="Times New Roman" w:cs="Times New Roman"/>
+        </w:rPr>
+        <w:t>20XX_SCORE – team’s APR score in a certain year from 2004-2014</w:t>
+      </w:r>
+    </w:p>
+    <w:p>
+      <w:pPr>
+        <w:widowControl w:val="0"/>
+        <w:tabs>
+          <w:tab w:val="left" w:pos="220"/>
+          <w:tab w:val="left" w:pos="720"/>
+        </w:tabs>
+        <w:autoSpaceDE w:val="0"/>
+        <w:autoSpaceDN w:val="0"/>
+        <w:adjustRightInd w:val="0"/>
+        <w:rPr>
+          <w:rFonts w:ascii="Times New Roman" w:hAnsi="Times New Roman" w:cs="Times New Roman"/>
+        </w:rPr>
+      </w:pPr>
+      <w:r>
+        <w:rPr>
+          <w:rFonts w:ascii="Times New Roman" w:hAnsi="Times New Roman" w:cs="Times New Roman"/>
+        </w:rPr>
+        <w:t>20XX_ELIGIBILITY – % of team academically eligible to play (satisfied GPA and credit requirements) in a certain year from 2004-2014</w:t>
       </w:r>
     </w:p>
     <w:p>
@@ -1098,31 +526,7 @@
         <w:rPr>
           <w:rFonts w:ascii="Times New Roman" w:hAnsi="Times New Roman" w:cs="Times New Roman"/>
         </w:rPr>
-        <w:t>20XX</w:t>
-      </w:r>
-      <w:r>
-        <w:rPr>
-          <w:rFonts w:ascii="Times New Roman" w:hAnsi="Times New Roman" w:cs="Times New Roman"/>
-        </w:rPr>
-        <w:t>_RETENTION</w:t>
-      </w:r>
-      <w:r>
-        <w:rPr>
-          <w:rFonts w:ascii="Times New Roman" w:hAnsi="Times New Roman" w:cs="Times New Roman"/>
-        </w:rPr>
-        <w:t xml:space="preserve"> – team’s retention</w:t>
-      </w:r>
-      <w:r>
-        <w:rPr>
-          <w:rFonts w:ascii="Times New Roman" w:hAnsi="Times New Roman" w:cs="Times New Roman"/>
-        </w:rPr>
-        <w:t xml:space="preserve"> in a certain year from 2004-</w:t>
-      </w:r>
-      <w:r>
-        <w:rPr>
-          <w:rFonts w:ascii="Times New Roman" w:hAnsi="Times New Roman" w:cs="Times New Roman"/>
-        </w:rPr>
-        <w:t>2014</w:t>
+        <w:t>20XX_RETENTION – % of the team that stays in school in a certain year from 2004-2014</w:t>
       </w:r>
     </w:p>
     <w:p>
@@ -1160,42 +564,28 @@
           <w:rFonts w:ascii="Times New Roman" w:hAnsi="Times New Roman" w:cs="Times New Roman"/>
           <w:b/>
         </w:rPr>
-        <w:t>Questions we</w:t>
-      </w:r>
-      <w:r>
-        <w:rPr>
-          <w:rFonts w:ascii="Times New Roman" w:hAnsi="Times New Roman" w:cs="Times New Roman"/>
-          <w:b/>
-        </w:rPr>
-        <w:t xml:space="preserve"> ho</w:t>
-      </w:r>
-      <w:r>
-        <w:rPr>
-          <w:rFonts w:ascii="Times New Roman" w:hAnsi="Times New Roman" w:cs="Times New Roman"/>
-          <w:b/>
-        </w:rPr>
-        <w:t>pe to answer:</w:t>
-      </w:r>
-    </w:p>
-    <w:p>
-      <w:pPr>
-        <w:widowControl w:val="0"/>
-        <w:tabs>
-          <w:tab w:val="left" w:pos="220"/>
-          <w:tab w:val="left" w:pos="720"/>
-        </w:tabs>
-        <w:autoSpaceDE w:val="0"/>
-        <w:autoSpaceDN w:val="0"/>
-        <w:adjustRightInd w:val="0"/>
-        <w:rPr>
-          <w:rFonts w:ascii="Times New Roman" w:hAnsi="Times New Roman" w:cs="Times New Roman"/>
-        </w:rPr>
-      </w:pPr>
-      <w:r>
-        <w:rPr>
-          <w:rFonts w:ascii="Times New Roman" w:hAnsi="Times New Roman" w:cs="Times New Roman"/>
-        </w:rPr>
-        <w:t>We are particularly interested in retention, and we hope to answer the question, “Which factors are most important in determining retention rates for NCAA athletic teams?” To answer this, we will look at…</w:t>
+        <w:t>Questions we hope to answer:</w:t>
+      </w:r>
+    </w:p>
+    <w:p>
+      <w:pPr>
+        <w:widowControl w:val="0"/>
+        <w:tabs>
+          <w:tab w:val="left" w:pos="220"/>
+          <w:tab w:val="left" w:pos="720"/>
+        </w:tabs>
+        <w:autoSpaceDE w:val="0"/>
+        <w:autoSpaceDN w:val="0"/>
+        <w:adjustRightInd w:val="0"/>
+        <w:rPr>
+          <w:rFonts w:ascii="Times New Roman" w:hAnsi="Times New Roman" w:cs="Times New Roman"/>
+        </w:rPr>
+      </w:pPr>
+      <w:r>
+        <w:rPr>
+          <w:rFonts w:ascii="Times New Roman" w:hAnsi="Times New Roman" w:cs="Times New Roman"/>
+        </w:rPr>
+        <w:t>We are particularly interested in APR, and will focus on the question, “Which factors are most important in determining APRs for NCAA athletic teams?” We will look at…</w:t>
       </w:r>
     </w:p>
     <w:p>
@@ -1219,65 +609,8 @@
       <w:r>
         <w:rPr>
           <w:rFonts w:ascii="Times New Roman" w:hAnsi="Times New Roman" w:cs="Times New Roman"/>
-          <w:color w:val="37393C"/>
-        </w:rPr>
-        <w:t>Which sport</w:t>
-      </w:r>
-      <w:r>
-        <w:rPr>
-          <w:rFonts w:ascii="Times New Roman" w:hAnsi="Times New Roman" w:cs="Times New Roman"/>
-          <w:color w:val="37393C"/>
-        </w:rPr>
-        <w:t xml:space="preserve">s, </w:t>
-      </w:r>
-      <w:r>
-        <w:rPr>
-          <w:rFonts w:ascii="Times New Roman" w:hAnsi="Times New Roman" w:cs="Times New Roman"/>
-          <w:color w:val="37393C"/>
-        </w:rPr>
-        <w:t>school</w:t>
-      </w:r>
-      <w:r>
-        <w:rPr>
-          <w:rFonts w:ascii="Times New Roman" w:hAnsi="Times New Roman" w:cs="Times New Roman"/>
-          <w:color w:val="37393C"/>
-        </w:rPr>
-        <w:t>s, conferen</w:t>
-      </w:r>
-      <w:r>
-        <w:rPr>
-          <w:rFonts w:ascii="Times New Roman" w:hAnsi="Times New Roman" w:cs="Times New Roman"/>
-          <w:color w:val="37393C"/>
-        </w:rPr>
-        <w:t>ces,</w:t>
-      </w:r>
-      <w:r>
-        <w:rPr>
-          <w:rFonts w:ascii="Times New Roman" w:hAnsi="Times New Roman" w:cs="Times New Roman"/>
-          <w:color w:val="37393C"/>
-        </w:rPr>
-        <w:t xml:space="preserve"> geographic regions have</w:t>
-      </w:r>
-      <w:r>
-        <w:rPr>
-          <w:rFonts w:ascii="Times New Roman" w:hAnsi="Times New Roman" w:cs="Times New Roman"/>
-          <w:color w:val="37393C"/>
-        </w:rPr>
-        <w:t xml:space="preserve"> the </w:t>
-      </w:r>
-      <w:r>
-        <w:rPr>
-          <w:rFonts w:ascii="Times New Roman" w:hAnsi="Times New Roman" w:cs="Times New Roman"/>
-          <w:color w:val="37393C"/>
-        </w:rPr>
-        <w:t>highest and lowest retention rates</w:t>
-      </w:r>
-      <w:r>
-        <w:rPr>
-          <w:rFonts w:ascii="Times New Roman" w:hAnsi="Times New Roman" w:cs="Times New Roman"/>
-          <w:color w:val="37393C"/>
-        </w:rPr>
-        <w:t xml:space="preserve">? </w:t>
+        </w:rPr>
+        <w:t xml:space="preserve">Which sports, schools, conferences, geographic regions have the highest/lowest APRs? </w:t>
       </w:r>
     </w:p>
     <w:p>
@@ -1301,51 +634,8 @@
       <w:r>
         <w:rPr>
           <w:rFonts w:ascii="Times New Roman" w:hAnsi="Times New Roman" w:cs="Times New Roman"/>
-          <w:color w:val="37393C"/>
-        </w:rPr>
-        <w:t>Is th</w:t>
-      </w:r>
-      <w:r>
-        <w:rPr>
-          <w:rFonts w:ascii="Times New Roman" w:hAnsi="Times New Roman" w:cs="Times New Roman"/>
-          <w:color w:val="37393C"/>
-        </w:rPr>
-        <w:t xml:space="preserve">ere a difference between public, </w:t>
-      </w:r>
-      <w:r>
-        <w:rPr>
-          <w:rFonts w:ascii="Times New Roman" w:hAnsi="Times New Roman" w:cs="Times New Roman"/>
-          <w:color w:val="37393C"/>
-        </w:rPr>
-        <w:t xml:space="preserve">private institutions? </w:t>
-      </w:r>
-      <w:r>
-        <w:rPr>
-          <w:rFonts w:ascii="Times New Roman" w:hAnsi="Times New Roman" w:cs="Times New Roman"/>
-          <w:color w:val="37393C"/>
-        </w:rPr>
-        <w:t>M</w:t>
-      </w:r>
-      <w:r>
-        <w:rPr>
-          <w:rFonts w:ascii="Times New Roman" w:hAnsi="Times New Roman" w:cs="Times New Roman"/>
-          <w:color w:val="37393C"/>
-        </w:rPr>
-        <w:t>en’</w:t>
-      </w:r>
-      <w:r>
-        <w:rPr>
-          <w:rFonts w:ascii="Times New Roman" w:hAnsi="Times New Roman" w:cs="Times New Roman"/>
-          <w:color w:val="37393C"/>
-        </w:rPr>
-        <w:t xml:space="preserve">s, </w:t>
-      </w:r>
-      <w:r>
-        <w:rPr>
-          <w:rFonts w:ascii="Times New Roman" w:hAnsi="Times New Roman" w:cs="Times New Roman"/>
-          <w:color w:val="37393C"/>
-        </w:rPr>
-        <w:t>women’s sports?</w:t>
+        </w:rPr>
+        <w:t>Is there a difference between public, private institutions? Men’s, women’s sports?</w:t>
       </w:r>
     </w:p>
     <w:p>
@@ -1369,30 +659,8 @@
       <w:r>
         <w:rPr>
           <w:rFonts w:ascii="Times New Roman" w:hAnsi="Times New Roman" w:cs="Times New Roman"/>
-          <w:color w:val="37393C"/>
-        </w:rPr>
-        <w:t xml:space="preserve">Which schools </w:t>
-      </w:r>
-      <w:r>
-        <w:rPr>
-          <w:rFonts w:ascii="Times New Roman" w:hAnsi="Times New Roman" w:cs="Times New Roman"/>
-          <w:color w:val="37393C"/>
-        </w:rPr>
-        <w:t>retention rates have</w:t>
-      </w:r>
-      <w:r>
-        <w:rPr>
-          <w:rFonts w:ascii="Times New Roman" w:hAnsi="Times New Roman" w:cs="Times New Roman"/>
-          <w:color w:val="37393C"/>
-        </w:rPr>
-        <w:t xml:space="preserve"> </w:t>
-      </w:r>
-      <w:r>
-        <w:rPr>
-          <w:rFonts w:ascii="Times New Roman" w:hAnsi="Times New Roman" w:cs="Times New Roman"/>
-          <w:color w:val="37393C"/>
-        </w:rPr>
-        <w:t>increased/decreased the most in the last 10 years?</w:t>
+        </w:rPr>
+        <w:t>Which schools APRs have increased/decreased the most in the last 10 years?</w:t>
       </w:r>
     </w:p>
     <w:p>
@@ -1417,37 +685,7 @@
         <w:rPr>
           <w:rFonts w:ascii="Times New Roman" w:hAnsi="Times New Roman" w:cs="Times New Roman"/>
         </w:rPr>
-        <w:t xml:space="preserve">How does the </w:t>
-      </w:r>
-      <w:r>
-        <w:rPr>
-          <w:rFonts w:ascii="Times New Roman" w:hAnsi="Times New Roman" w:cs="Times New Roman"/>
-        </w:rPr>
-        <w:t xml:space="preserve">overall </w:t>
-      </w:r>
-      <w:r>
-        <w:rPr>
-          <w:rFonts w:ascii="Times New Roman" w:hAnsi="Times New Roman" w:cs="Times New Roman"/>
-        </w:rPr>
-        <w:t xml:space="preserve">student body </w:t>
-      </w:r>
-      <w:r>
-        <w:rPr>
-          <w:rFonts w:ascii="Times New Roman" w:hAnsi="Times New Roman" w:cs="Times New Roman"/>
-        </w:rPr>
-        <w:t>compare to the athletic student body</w:t>
-      </w:r>
-      <w:r>
-        <w:rPr>
-          <w:rFonts w:ascii="Times New Roman" w:hAnsi="Times New Roman" w:cs="Times New Roman"/>
-        </w:rPr>
-        <w:t xml:space="preserve"> in regards to graduation rates</w:t>
-      </w:r>
-      <w:r>
-        <w:rPr>
-          <w:rFonts w:ascii="Times New Roman" w:hAnsi="Times New Roman" w:cs="Times New Roman"/>
-        </w:rPr>
-        <w:t xml:space="preserve">? </w:t>
+        <w:t xml:space="preserve">How does the overall student body compare to the student athlete population in regards to graduation rates? </w:t>
       </w:r>
     </w:p>
     <w:p>
@@ -1472,132 +710,37 @@
         <w:rPr>
           <w:rFonts w:ascii="Times New Roman" w:hAnsi="Times New Roman" w:cs="Times New Roman"/>
         </w:rPr>
-        <w:t>How does school tuition affect retention?</w:t>
-      </w:r>
-    </w:p>
-    <w:p>
-      <w:pPr>
-        <w:widowControl w:val="0"/>
-        <w:tabs>
-          <w:tab w:val="left" w:pos="220"/>
-          <w:tab w:val="left" w:pos="720"/>
-        </w:tabs>
-        <w:autoSpaceDE w:val="0"/>
-        <w:autoSpaceDN w:val="0"/>
-        <w:adjustRightInd w:val="0"/>
-        <w:rPr>
-          <w:rFonts w:ascii="Times New Roman" w:hAnsi="Times New Roman" w:cs="Times New Roman"/>
-        </w:rPr>
-      </w:pPr>
-      <w:r>
-        <w:rPr>
-          <w:rFonts w:ascii="Times New Roman" w:hAnsi="Times New Roman" w:cs="Times New Roman"/>
-        </w:rPr>
-        <w:t>We will also try to p</w:t>
-      </w:r>
-      <w:r>
-        <w:rPr>
-          <w:rFonts w:ascii="Times New Roman" w:hAnsi="Times New Roman" w:cs="Times New Roman"/>
-        </w:rPr>
-        <w:t xml:space="preserve">redict retention rates </w:t>
-      </w:r>
-      <w:r>
-        <w:rPr>
-          <w:rFonts w:ascii="Times New Roman" w:hAnsi="Times New Roman" w:cs="Times New Roman"/>
-        </w:rPr>
-        <w:t>with</w:t>
-      </w:r>
-      <w:r>
-        <w:rPr>
-          <w:rFonts w:ascii="Times New Roman" w:hAnsi="Times New Roman" w:cs="Times New Roman"/>
-        </w:rPr>
-        <w:t xml:space="preserve"> multi linear regression (using stepwise regression to determine which </w:t>
-      </w:r>
-      <w:r>
-        <w:rPr>
-          <w:rFonts w:ascii="Times New Roman" w:hAnsi="Times New Roman" w:cs="Times New Roman"/>
-        </w:rPr>
-        <w:t>variables</w:t>
-      </w:r>
-      <w:r>
-        <w:rPr>
-          <w:rFonts w:ascii="Times New Roman" w:hAnsi="Times New Roman" w:cs="Times New Roman"/>
-        </w:rPr>
-        <w:t xml:space="preserve"> are significant)</w:t>
-      </w:r>
-      <w:r>
-        <w:rPr>
-          <w:rFonts w:ascii="Times New Roman" w:hAnsi="Times New Roman" w:cs="Times New Roman"/>
-        </w:rPr>
-        <w:t>.</w:t>
-      </w:r>
-      <w:r>
-        <w:rPr>
-          <w:rFonts w:ascii="Times New Roman" w:hAnsi="Times New Roman" w:cs="Times New Roman"/>
-        </w:rPr>
-        <w:t xml:space="preserve"> </w:t>
-      </w:r>
-      <w:r>
-        <w:rPr>
-          <w:rFonts w:ascii="Times New Roman" w:hAnsi="Times New Roman" w:cs="Times New Roman"/>
-        </w:rPr>
-        <w:t>Finally,</w:t>
-      </w:r>
-      <w:r>
-        <w:rPr>
-          <w:rFonts w:ascii="Times New Roman" w:hAnsi="Times New Roman" w:cs="Times New Roman"/>
-        </w:rPr>
-        <w:t xml:space="preserve"> we will determine</w:t>
-      </w:r>
-      <w:r>
-        <w:rPr>
-          <w:rFonts w:ascii="Times New Roman" w:hAnsi="Times New Roman" w:cs="Times New Roman"/>
-          <w:color w:val="37393C"/>
-        </w:rPr>
-        <w:t xml:space="preserve"> w</w:t>
-      </w:r>
-      <w:r>
-        <w:rPr>
-          <w:rFonts w:ascii="Times New Roman" w:hAnsi="Times New Roman" w:cs="Times New Roman"/>
-          <w:color w:val="37393C"/>
-        </w:rPr>
-        <w:t xml:space="preserve">hich team </w:t>
-      </w:r>
-      <w:r>
-        <w:rPr>
-          <w:rFonts w:ascii="Times New Roman" w:hAnsi="Times New Roman" w:cs="Times New Roman"/>
-          <w:color w:val="37393C"/>
-        </w:rPr>
-        <w:t xml:space="preserve">has the </w:t>
-      </w:r>
-      <w:r>
-        <w:rPr>
-          <w:rFonts w:ascii="Times New Roman" w:hAnsi="Times New Roman" w:cs="Times New Roman"/>
-          <w:color w:val="37393C"/>
-        </w:rPr>
-        <w:t>best</w:t>
-      </w:r>
-      <w:r>
-        <w:rPr>
-          <w:rFonts w:ascii="Times New Roman" w:hAnsi="Times New Roman" w:cs="Times New Roman"/>
-          <w:color w:val="37393C"/>
-        </w:rPr>
-        <w:t xml:space="preserve"> </w:t>
-      </w:r>
-      <w:r>
-        <w:rPr>
-          <w:rFonts w:ascii="Times New Roman" w:hAnsi="Times New Roman" w:cs="Times New Roman"/>
-          <w:color w:val="37393C"/>
-        </w:rPr>
-        <w:t>APR</w:t>
-      </w:r>
-      <w:r>
-        <w:rPr>
-          <w:rFonts w:ascii="Times New Roman" w:hAnsi="Times New Roman" w:cs="Times New Roman"/>
-          <w:color w:val="37393C"/>
-        </w:rPr>
-        <w:t xml:space="preserve"> (but we know it’s going to be Yale Women’s Tennis!)</w:t>
-      </w:r>
+        <w:t>How does school tuition affect APR?</w:t>
+      </w:r>
+    </w:p>
+    <w:p>
+      <w:pPr>
+        <w:widowControl w:val="0"/>
+        <w:tabs>
+          <w:tab w:val="left" w:pos="220"/>
+          <w:tab w:val="left" w:pos="720"/>
+        </w:tabs>
+        <w:autoSpaceDE w:val="0"/>
+        <w:autoSpaceDN w:val="0"/>
+        <w:adjustRightInd w:val="0"/>
+        <w:rPr>
+          <w:rFonts w:ascii="Times New Roman" w:hAnsi="Times New Roman" w:cs="Times New Roman"/>
+        </w:rPr>
+      </w:pPr>
+      <w:r>
+        <w:rPr>
+          <w:rFonts w:ascii="Times New Roman" w:hAnsi="Times New Roman" w:cs="Times New Roman"/>
+        </w:rPr>
+        <w:t>We will also try to predict APRs with multi linear regression (using stepwise regression to determine which variables are significant). Finally, we will determine which team has the best APR</w:t>
+      </w:r>
+      <w:r>
+        <w:rPr>
+          <w:rFonts w:ascii="Times New Roman" w:hAnsi="Times New Roman" w:cs="Times New Roman"/>
+        </w:rPr>
+        <w:t xml:space="preserve">, as well as the common characteristics of schools with higher APRs. </w:t>
+      </w:r>
+      <w:bookmarkStart w:id="0" w:name="_GoBack"/>
+      <w:bookmarkEnd w:id="0"/>
     </w:p>
     <w:sectPr>
       <w:type w:val="continuous"/>
@@ -1608,6 +751,26 @@
     </w:sectPr>
   </w:body>
 </w:document>
+</file>
+
+<file path=word/header1.xml><?xml version="1.0" encoding="utf-8"?>
+<w:hdr xmlns:wpc="http://schemas.microsoft.com/office/word/2010/wordprocessingCanvas" xmlns:mo="http://schemas.microsoft.com/office/mac/office/2008/main" xmlns:mc="http://schemas.openxmlformats.org/markup-compatibility/2006" xmlns:mv="urn:schemas-microsoft-com:mac:vml" xmlns:o="urn:schemas-microsoft-com:office:office" xmlns:r="http://schemas.openxmlformats.org/officeDocument/2006/relationships" xmlns:m="http://schemas.openxmlformats.org/officeDocument/2006/math" xmlns:v="urn:schemas-microsoft-com:vml" xmlns:wp14="http://schemas.microsoft.com/office/word/2010/wordprocessingDrawing" xmlns:wp="http://schemas.openxmlformats.org/drawingml/2006/wordprocessingDrawing" xmlns:w10="urn:schemas-microsoft-com:office:word" xmlns:w="http://schemas.openxmlformats.org/wordprocessingml/2006/main" xmlns:w14="http://schemas.microsoft.com/office/word/2010/wordml" xmlns:wpg="http://schemas.microsoft.com/office/word/2010/wordprocessingGroup" xmlns:wpi="http://schemas.microsoft.com/office/word/2010/wordprocessingInk" xmlns:wne="http://schemas.microsoft.com/office/word/2006/wordml" xmlns:wps="http://schemas.microsoft.com/office/word/2010/wordprocessingShape" mc:Ignorable="w14 wp14">
+  <w:p>
+    <w:pPr>
+      <w:pStyle w:val="Header"/>
+      <w:jc w:val="right"/>
+      <w:rPr>
+        <w:rFonts w:ascii="Times New Roman" w:hAnsi="Times New Roman"/>
+      </w:rPr>
+    </w:pPr>
+    <w:r>
+      <w:rPr>
+        <w:rFonts w:ascii="Times New Roman" w:hAnsi="Times New Roman"/>
+      </w:rPr>
+      <w:t>Group 14: Chris Gunther, Carol Finke, Christoph Funke</w:t>
+    </w:r>
+  </w:p>
+</w:hdr>
 </file>
 
 <file path=word/numbering.xml><?xml version="1.0" encoding="utf-8"?>
@@ -2310,6 +1473,7 @@
   <w:style w:type="paragraph" w:default="1" w:styleId="Normal">
     <w:name w:val="Normal"/>
     <w:qFormat/>
+    <w:rsid w:val="00104B83"/>
   </w:style>
   <w:style w:type="character" w:default="1" w:styleId="DefaultParagraphFont">
     <w:name w:val="Default Paragraph Font"/>
@@ -2348,6 +1512,27 @@
       <w:ind w:left="720"/>
       <w:contextualSpacing/>
     </w:pPr>
+  </w:style>
+  <w:style w:type="paragraph" w:styleId="Header">
+    <w:name w:val="header"/>
+    <w:basedOn w:val="Normal"/>
+    <w:link w:val="HeaderChar"/>
+    <w:uiPriority w:val="99"/>
+    <w:unhideWhenUsed/>
+    <w:rsid w:val="00104B83"/>
+    <w:pPr>
+      <w:tabs>
+        <w:tab w:val="center" w:pos="4320"/>
+        <w:tab w:val="right" w:pos="8640"/>
+      </w:tabs>
+    </w:pPr>
+  </w:style>
+  <w:style w:type="character" w:customStyle="1" w:styleId="HeaderChar">
+    <w:name w:val="Header Char"/>
+    <w:basedOn w:val="DefaultParagraphFont"/>
+    <w:link w:val="Header"/>
+    <w:uiPriority w:val="99"/>
+    <w:rsid w:val="00104B83"/>
   </w:style>
 </w:styles>
 </file>
@@ -2507,6 +1692,7 @@
   <w:style w:type="paragraph" w:default="1" w:styleId="Normal">
     <w:name w:val="Normal"/>
     <w:qFormat/>
+    <w:rsid w:val="00104B83"/>
   </w:style>
   <w:style w:type="character" w:default="1" w:styleId="DefaultParagraphFont">
     <w:name w:val="Default Paragraph Font"/>
@@ -2545,6 +1731,27 @@
       <w:ind w:left="720"/>
       <w:contextualSpacing/>
     </w:pPr>
+  </w:style>
+  <w:style w:type="paragraph" w:styleId="Header">
+    <w:name w:val="header"/>
+    <w:basedOn w:val="Normal"/>
+    <w:link w:val="HeaderChar"/>
+    <w:uiPriority w:val="99"/>
+    <w:unhideWhenUsed/>
+    <w:rsid w:val="00104B83"/>
+    <w:pPr>
+      <w:tabs>
+        <w:tab w:val="center" w:pos="4320"/>
+        <w:tab w:val="right" w:pos="8640"/>
+      </w:tabs>
+    </w:pPr>
+  </w:style>
+  <w:style w:type="character" w:customStyle="1" w:styleId="HeaderChar">
+    <w:name w:val="Header Char"/>
+    <w:basedOn w:val="DefaultParagraphFont"/>
+    <w:link w:val="Header"/>
+    <w:uiPriority w:val="99"/>
+    <w:rsid w:val="00104B83"/>
   </w:style>
 </w:styles>
 </file>

</xml_diff>